<commit_message>
Cambios doc Estudios previos
</commit_message>
<xml_diff>
--- a/SACUDETE/INTERV DISEÑOS/02- ESTUDIO PREVIO - 1.docx
+++ b/SACUDETE/INTERV DISEÑOS/02- ESTUDIO PREVIO - 1.docx
@@ -613,7 +613,34 @@
           <w:szCs w:val="22"/>
           <w:lang w:val="es-ES"/>
         </w:rPr>
-        <w:t>Por lo anterior el Municipio requiere adelantar el proceso contractual de Concurso de Méritos, a fin de seleccionar un Consultor idóneo para realizar la INTERVENTORIA TECNICA, ADMINISTRATIVA, AMBIENTAL Y FINANCIERA PARA LA REALIZACIÓN DE LOS ESTUDIOS, DISEÑOS Y LAS OBRAS DE CONSTRUCCIÓN DEL PROYECTO SACUDETE AL PARQUE TIPO 1, OPCIÓN 1</w:t>
+        <w:t xml:space="preserve">De esta manera, </w:t>
+      </w:r>
+      <w:r>
+        <w:rPr>
+          <w:rFonts w:ascii="Arial" w:eastAsia="Franklin Gothic Book" w:hAnsi="Arial" w:cs="Arial"/>
+          <w:sz w:val="22"/>
+          <w:szCs w:val="22"/>
+          <w:lang w:val="es-ES"/>
+        </w:rPr>
+        <w:t>el Municipio requiere adelantar el proceso contractual de Concurso de Méritos, a fin de seleccionar un Consultor idóneo para realizar la INTERVENTORIA TECNICA, ADMINISTRATIVA, AMBIENTAL Y FINANCIERA PARA LA REALIZACIÓN DE LOS ESTUDIOS, DISEÑOS Y LAS OBRAS DE CONSTRUCCIÓN DEL PROYECTO SACUDETE AL PARQUE TIPO 1, OPCIÓN 1</w:t>
+      </w:r>
+      <w:r>
+        <w:rPr>
+          <w:rFonts w:ascii="Arial" w:eastAsia="Franklin Gothic Book" w:hAnsi="Arial" w:cs="Arial"/>
+          <w:sz w:val="22"/>
+          <w:szCs w:val="22"/>
+          <w:lang w:val="es-CO"/>
+        </w:rPr>
+        <w:t xml:space="preserve"> </w:t>
+      </w:r>
+      <w:r>
+        <w:rPr>
+          <w:rFonts w:ascii="Arial" w:eastAsia="Franklin Gothic Book" w:hAnsi="Arial" w:cs="Arial"/>
+          <w:sz w:val="22"/>
+          <w:szCs w:val="22"/>
+          <w:lang w:val="es-CO"/>
+        </w:rPr>
+        <w:t>DEL MUNICIPIO DE CALOTO DEL DEPARTAMENTO DE CAUCA</w:t>
       </w:r>
     </w:p>
     <w:p>
@@ -624,94 +651,7 @@
           <w:rFonts w:ascii="Arial" w:eastAsia="Franklin Gothic Book" w:hAnsi="Arial" w:cs="Arial"/>
           <w:sz w:val="22"/>
           <w:szCs w:val="22"/>
-          <w:lang w:val="es-ES"/>
-        </w:rPr>
-      </w:pPr>
-    </w:p>
-    <w:p>
-      <w:pPr>
-        <w:ind w:right="474"/>
-        <w:jc w:val="both"/>
-        <w:rPr>
-          <w:rFonts w:ascii="Arial" w:eastAsia="Franklin Gothic Book" w:hAnsi="Arial" w:cs="Arial"/>
-          <w:sz w:val="22"/>
-          <w:szCs w:val="22"/>
-          <w:lang w:val="es-ES"/>
-        </w:rPr>
-      </w:pPr>
-    </w:p>
-    <w:p>
-      <w:pPr>
-        <w:ind w:right="474"/>
-        <w:jc w:val="both"/>
-        <w:rPr>
-          <w:rFonts w:ascii="Arial" w:eastAsia="Franklin Gothic Book" w:hAnsi="Arial" w:cs="Arial"/>
-          <w:sz w:val="22"/>
-          <w:szCs w:val="22"/>
-          <w:lang w:val="es-ES"/>
-        </w:rPr>
-      </w:pPr>
-    </w:p>
-    <w:p>
-      <w:pPr>
-        <w:ind w:right="474"/>
-        <w:jc w:val="both"/>
-        <w:rPr>
-          <w:rFonts w:ascii="Arial" w:eastAsia="Franklin Gothic Book" w:hAnsi="Arial" w:cs="Arial"/>
-          <w:sz w:val="22"/>
-          <w:szCs w:val="22"/>
           <w:u w:val="single" w:color="000000"/>
-          <w:lang w:val="es-ES"/>
-        </w:rPr>
-      </w:pPr>
-    </w:p>
-    <w:p>
-      <w:pPr>
-        <w:ind w:right="474"/>
-        <w:jc w:val="both"/>
-        <w:rPr>
-          <w:rFonts w:ascii="Arial" w:eastAsia="Franklin Gothic Book" w:hAnsi="Arial" w:cs="Arial"/>
-          <w:sz w:val="22"/>
-          <w:szCs w:val="22"/>
-          <w:lang w:val="es-CO"/>
-        </w:rPr>
-      </w:pPr>
-      <w:r>
-        <w:rPr>
-          <w:rFonts w:ascii="Arial" w:eastAsia="Franklin Gothic Book" w:hAnsi="Arial" w:cs="Arial"/>
-          <w:sz w:val="22"/>
-          <w:szCs w:val="22"/>
-          <w:lang w:val="es-CO"/>
-        </w:rPr>
-        <w:t xml:space="preserve">Es por ello que el Municipio de Caloto, requiere de forma inmediata destinar los recursos,  mecanismo y material humano para el desarrollo de todas las actividades  correspondientes con la INTERVENTORIA TÉCNICA, ADMINISTRATIVA Y FINANCIERA A LOS ESTUDIOS Y DISEÑOS PARA LA CONSTRUCCION DEL PROYECTO SACUDETE AL PARQUE TIPO 1, OPCIÓN 1 DEL MUNICIPIO DE CALOTO DEL DEPARTAMENTO DE CAUCA, de tal forma que los habitantes de la  zona rural tengan la infraestructura adecuada que les permita desarrollar sus actividades  </w:t>
-      </w:r>
-      <w:r>
-        <w:rPr>
-          <w:rFonts w:ascii="Arial" w:eastAsia="Franklin Gothic Book" w:hAnsi="Arial" w:cs="Arial"/>
-          <w:sz w:val="22"/>
-          <w:szCs w:val="22"/>
-          <w:lang w:val="es-CO"/>
-        </w:rPr>
-        <w:t xml:space="preserve">deportivas, </w:t>
-      </w:r>
-      <w:r>
-        <w:rPr>
-          <w:rFonts w:ascii="Arial" w:eastAsia="Franklin Gothic Book" w:hAnsi="Arial" w:cs="Arial"/>
-          <w:sz w:val="22"/>
-          <w:szCs w:val="22"/>
-          <w:lang w:val="es-CO"/>
-        </w:rPr>
-        <w:t>culturales, sociales y demás aspectos en mejores condiciones.</w:t>
-      </w:r>
-    </w:p>
-    <w:p>
-      <w:pPr>
-        <w:spacing w:before="7" w:line="240" w:lineRule="exact"/>
-        <w:ind w:right="474"/>
-        <w:rPr>
-          <w:rFonts w:ascii="Arial" w:hAnsi="Arial" w:cs="Arial"/>
-          <w:sz w:val="22"/>
-          <w:szCs w:val="22"/>
           <w:lang w:val="es-ES"/>
         </w:rPr>
       </w:pPr>
@@ -1037,7 +977,6 @@
           <w:szCs w:val="22"/>
           <w:lang w:val="es-ES"/>
         </w:rPr>
-        <w:lastRenderedPageBreak/>
         <w:t>PLAZO DEL CONTRATO</w:t>
       </w:r>
     </w:p>
@@ -1361,6 +1300,7 @@
                 <w:rFonts w:ascii="Arial" w:eastAsia="Verdana" w:hAnsi="Arial" w:cs="Arial"/>
                 <w:highlight w:val="yellow"/>
               </w:rPr>
+              <w:lastRenderedPageBreak/>
               <w:t>80101600</w:t>
             </w:r>
           </w:p>
@@ -2002,7 +1942,6 @@
           <w:szCs w:val="22"/>
           <w:lang w:val="es-ES"/>
         </w:rPr>
-        <w:lastRenderedPageBreak/>
         <w:t xml:space="preserve">En cumplimiento a lo establecido en la Sección 1 –Modalidades de Selección, </w:t>
       </w:r>
       <w:proofErr w:type="spellStart"/>
@@ -2131,6 +2070,7 @@
           <w:szCs w:val="22"/>
           <w:lang w:val="es-ES"/>
         </w:rPr>
+        <w:lastRenderedPageBreak/>
         <w:t>2011, Decreto 1082 de 2015 y demás normas legales vigentes sobre la materia y en lo no regulado de manera particularmente por el estatuto de contratación estatal, se regirá por virtud de los artículos 13 y 40 de la Ley 80 de 1993, por las normas civiles y comerciales y en general todas aquellas que adicionen, complementen o regulen las condiciones que deben acreditar los proponentes y todas las relacionadas con el objeto de la presente contratación.</w:t>
       </w:r>
       <w:r>
@@ -2396,7 +2336,6 @@
           <w:szCs w:val="22"/>
           <w:lang w:val="es-ES"/>
         </w:rPr>
-        <w:lastRenderedPageBreak/>
         <w:t>De conformidad con las condiciones que señale el reglamento, en desarrollo de estos procesos de selección, las propuestas técnicas o de proyectos podrán ser presentadas en forma anónima ante un jurado plural, impar deliberante y calificado.</w:t>
       </w:r>
     </w:p>
@@ -2496,6 +2435,7 @@
           <w:szCs w:val="22"/>
           <w:lang w:val="es-ES"/>
         </w:rPr>
+        <w:lastRenderedPageBreak/>
         <w:t xml:space="preserve">La Entidad Estatal en los pliegos de condiciones debe indicar la forma como calificará, entre otros criterios: a) la experiencia de </w:t>
       </w:r>
       <w:proofErr w:type="spellStart"/>
@@ -3059,7 +2999,6 @@
           <w:szCs w:val="22"/>
           <w:lang w:val="es-ES"/>
         </w:rPr>
-        <w:lastRenderedPageBreak/>
         <w:t>4.2. VARIABLES UTILIZADAS PARA CALCULAR EL VALOR DEL PRESUPUESTO:</w:t>
       </w:r>
     </w:p>
@@ -3241,6 +3180,7 @@
           <w:szCs w:val="22"/>
           <w:lang w:val="es-ES"/>
         </w:rPr>
+        <w:lastRenderedPageBreak/>
         <w:t>Gastos conexos: se tiene en cuenta las contribuciones que deberán ser asumidas por el contratista y hacen referencia a los gastos de legalización en que debe incurrir con ocasión del proceso de contratación estatal, entre estos tenemos:</w:t>
       </w:r>
     </w:p>
@@ -3927,7 +3867,6 @@
           <w:szCs w:val="22"/>
           <w:lang w:val="es-ES"/>
         </w:rPr>
-        <w:lastRenderedPageBreak/>
         <w:t>4.</w:t>
       </w:r>
       <w:r>
@@ -4114,7 +4053,17 @@
           <w:szCs w:val="22"/>
           <w:lang w:val="es-CO"/>
         </w:rPr>
-        <w:t>) consorcios, uniones temporales o promesas de sociedad futura conformados por las personas naturales o jurídicas en las condiciones previstas anteriormente, cuyo objeto social les permita   cumplir   con el  objeto  del  Contrato.  Las personas   jurídicas o proponentes plurales deben tener una duración por lo menos igual a la vigencia del Contrato y cinco años más.</w:t>
+        <w:t xml:space="preserve">) consorcios, uniones temporales o promesas de sociedad futura </w:t>
+      </w:r>
+      <w:r>
+        <w:rPr>
+          <w:rFonts w:ascii="Arial" w:eastAsia="Verdana" w:hAnsi="Arial" w:cs="Arial"/>
+          <w:sz w:val="22"/>
+          <w:szCs w:val="22"/>
+          <w:lang w:val="es-CO"/>
+        </w:rPr>
+        <w:lastRenderedPageBreak/>
+        <w:t>conformados por las personas naturales o jurídicas en las condiciones previstas anteriormente, cuyo objeto social les permita   cumplir   con el  objeto  del  Contrato.  Las personas   jurídicas o proponentes plurales deben tener una duración por lo menos igual a la vigencia del Contrato y cinco años más.</w:t>
       </w:r>
     </w:p>
     <w:p>
@@ -5039,17 +4988,7 @@
           <w:szCs w:val="22"/>
           <w:lang w:val="es-CO"/>
         </w:rPr>
-        <w:t xml:space="preserve">Los proponentes que hayan participado en la preparación o ejecución del proyecto al cual </w:t>
-      </w:r>
-      <w:r>
-        <w:rPr>
-          <w:rFonts w:ascii="Arial" w:eastAsia="Verdana" w:hAnsi="Arial" w:cs="Arial"/>
-          <w:sz w:val="22"/>
-          <w:szCs w:val="22"/>
-          <w:lang w:val="es-CO"/>
-        </w:rPr>
-        <w:lastRenderedPageBreak/>
-        <w:t>se hará interventoría. Asimismo, quienes hayan participado directa o indirectamente en la elaboración de los estudios de estructuración del Contrato principal, ni en la estructuración, en cualquiera de sus etapas del presente Proceso de Contratación, ni quienes hayan trabajado como asesores o consultores para la elaboración de los mismos en los últimos dos años contados hasta la fecha de expedición del acto de apertura del presente Proceso de Contratación, ya sea en calidad de funcionarios públicos o contratistas.</w:t>
+        <w:t>Los proponentes que hayan participado en la preparación o ejecución del proyecto al cual se hará interventoría. Asimismo, quienes hayan participado directa o indirectamente en la elaboración de los estudios de estructuración del Contrato principal, ni en la estructuración, en cualquiera de sus etapas del presente Proceso de Contratación, ni quienes hayan trabajado como asesores o consultores para la elaboración de los mismos en los últimos dos años contados hasta la fecha de expedición del acto de apertura del presente Proceso de Contratación, ya sea en calidad de funcionarios públicos o contratistas.</w:t>
       </w:r>
     </w:p>
     <w:p>
@@ -5099,6 +5038,7 @@
           <w:szCs w:val="22"/>
           <w:lang w:val="es-CO"/>
         </w:rPr>
+        <w:lastRenderedPageBreak/>
         <w:t>Proceso de Contratación, vinculación laboral o contractual con el Municipio De Caloto o con el Adjudicatario del Contrato principal.</w:t>
       </w:r>
     </w:p>
@@ -5758,7 +5698,27 @@
                 <w:szCs w:val="22"/>
                 <w:lang w:val="es-CO"/>
               </w:rPr>
-              <w:t xml:space="preserve">DILIGENCIAR Y FIRMAR  Formato 1, según se trate de persona natural, jurídica, consorcio o unión temporal. </w:t>
+              <w:t xml:space="preserve">DILIGENCIAR Y </w:t>
+            </w:r>
+            <w:r>
+              <w:rPr>
+                <w:rFonts w:ascii="Arial" w:eastAsia="Verdana" w:hAnsi="Arial" w:cs="Arial"/>
+                <w:bCs/>
+                <w:sz w:val="22"/>
+                <w:szCs w:val="22"/>
+                <w:lang w:val="es-CO"/>
+              </w:rPr>
+              <w:t>FIRMAR Formato</w:t>
+            </w:r>
+            <w:r>
+              <w:rPr>
+                <w:rFonts w:ascii="Arial" w:eastAsia="Verdana" w:hAnsi="Arial" w:cs="Arial"/>
+                <w:bCs/>
+                <w:sz w:val="22"/>
+                <w:szCs w:val="22"/>
+                <w:lang w:val="es-CO"/>
+              </w:rPr>
+              <w:t xml:space="preserve"> 1, según se trate de persona natural, jurídica, consorcio o unión temporal. </w:t>
             </w:r>
             <w:r>
               <w:rPr>
@@ -5923,18 +5883,7 @@
                 <w:szCs w:val="22"/>
                 <w:lang w:val="es-CO"/>
               </w:rPr>
-              <w:t xml:space="preserve">La propuesta deberá estar suscrita por Ingeniero Civil o similar, en los casos de propuestas </w:t>
-            </w:r>
-            <w:r>
-              <w:rPr>
-                <w:rFonts w:ascii="Arial" w:eastAsia="Verdana" w:hAnsi="Arial" w:cs="Arial"/>
-                <w:bCs/>
-                <w:sz w:val="22"/>
-                <w:szCs w:val="22"/>
-                <w:lang w:val="es-CO"/>
-              </w:rPr>
-              <w:lastRenderedPageBreak/>
-              <w:t>conjuntas de personas naturales deberán serlo todos sus miembros,</w:t>
+              <w:t>La propuesta deberá estar suscrita por Ingeniero Civil o similar, en los casos de propuestas conjuntas de personas naturales deberán serlo todos sus miembros,</w:t>
             </w:r>
           </w:p>
         </w:tc>
@@ -5978,8 +5927,18 @@
                 <w:szCs w:val="22"/>
                 <w:lang w:val="es-CO"/>
               </w:rPr>
+              <w:t xml:space="preserve">Fotocopia ampliada de la cédula de </w:t>
+            </w:r>
+            <w:r>
+              <w:rPr>
+                <w:rFonts w:ascii="Arial" w:eastAsia="Verdana" w:hAnsi="Arial" w:cs="Arial"/>
+                <w:bCs/>
+                <w:sz w:val="22"/>
+                <w:szCs w:val="22"/>
+                <w:lang w:val="es-CO"/>
+              </w:rPr>
               <w:lastRenderedPageBreak/>
-              <w:t xml:space="preserve">Fotocopia ampliada de la cédula de ciudadanía del proponente o Rep. legal </w:t>
+              <w:t xml:space="preserve">ciudadanía del proponente o Rep. legal </w:t>
             </w:r>
           </w:p>
         </w:tc>
@@ -6015,6 +5974,7 @@
                 <w:sz w:val="22"/>
                 <w:szCs w:val="22"/>
               </w:rPr>
+              <w:lastRenderedPageBreak/>
               <w:t xml:space="preserve">Si </w:t>
             </w:r>
             <w:proofErr w:type="spellStart"/>
@@ -6158,7 +6118,18 @@
                 <w:szCs w:val="22"/>
                 <w:lang w:val="es-CO"/>
               </w:rPr>
-              <w:t>Anexar documento exigido, aplica para todas las personas que constituyan la unión temporal o consorcio</w:t>
+              <w:t xml:space="preserve">Anexar documento exigido, aplica </w:t>
+            </w:r>
+            <w:r>
+              <w:rPr>
+                <w:rFonts w:ascii="Arial" w:eastAsia="Verdana" w:hAnsi="Arial" w:cs="Arial"/>
+                <w:bCs/>
+                <w:sz w:val="22"/>
+                <w:szCs w:val="22"/>
+                <w:lang w:val="es-CO"/>
+              </w:rPr>
+              <w:lastRenderedPageBreak/>
+              <w:t>para todas las personas que constituyan la unión temporal o consorcio</w:t>
             </w:r>
           </w:p>
         </w:tc>
@@ -6203,6 +6174,7 @@
                 <w:szCs w:val="22"/>
                 <w:lang w:val="es-CO"/>
               </w:rPr>
+              <w:lastRenderedPageBreak/>
               <w:t>Certificado de Cámara de Comercio o registro mercantil con una vigencia no mayor a treinta (30) días contados desde la fecha de presentación de la oferta.</w:t>
             </w:r>
           </w:p>
@@ -7083,18 +7055,7 @@
                 <w:szCs w:val="22"/>
                 <w:lang w:val="es-CO"/>
               </w:rPr>
-              <w:t xml:space="preserve">La Actividad económica debe </w:t>
-            </w:r>
-            <w:r>
-              <w:rPr>
-                <w:rFonts w:ascii="Arial" w:eastAsia="Verdana" w:hAnsi="Arial" w:cs="Arial"/>
-                <w:bCs/>
-                <w:sz w:val="22"/>
-                <w:szCs w:val="22"/>
-                <w:lang w:val="es-CO"/>
-              </w:rPr>
-              <w:lastRenderedPageBreak/>
-              <w:t xml:space="preserve">estar relacionada directamente con el objeto del presente proceso. </w:t>
+              <w:t xml:space="preserve">La Actividad económica debe estar relacionada directamente con el objeto del presente proceso. </w:t>
             </w:r>
           </w:p>
         </w:tc>
@@ -7138,8 +7099,18 @@
                 <w:szCs w:val="22"/>
                 <w:lang w:val="es-CO"/>
               </w:rPr>
+              <w:t xml:space="preserve">Registro único de proponentes con una vigencia no </w:t>
+            </w:r>
+            <w:r>
+              <w:rPr>
+                <w:rFonts w:ascii="Arial" w:eastAsia="Verdana" w:hAnsi="Arial" w:cs="Arial"/>
+                <w:bCs/>
+                <w:sz w:val="22"/>
+                <w:szCs w:val="22"/>
+                <w:lang w:val="es-CO"/>
+              </w:rPr>
               <w:lastRenderedPageBreak/>
-              <w:t>Registro único de proponentes con una vigencia no mayor a sesenta (60) días contados desde la fecha de presentación de la oferta.</w:t>
+              <w:t>mayor a sesenta (60) días contados desde la fecha de presentación de la oferta.</w:t>
             </w:r>
           </w:p>
         </w:tc>
@@ -7175,6 +7146,7 @@
                 <w:sz w:val="22"/>
                 <w:szCs w:val="22"/>
               </w:rPr>
+              <w:lastRenderedPageBreak/>
               <w:t xml:space="preserve">Si </w:t>
             </w:r>
             <w:proofErr w:type="spellStart"/>
@@ -7339,7 +7311,18 @@
                 <w:szCs w:val="22"/>
                 <w:lang w:val="es-CO"/>
               </w:rPr>
-              <w:t>80101600; 81101500; 81151800;  72101500; 72102900 y  83101500</w:t>
+              <w:t xml:space="preserve">80101600; 81101500; </w:t>
+            </w:r>
+            <w:r>
+              <w:rPr>
+                <w:rFonts w:ascii="Arial" w:hAnsi="Arial" w:cs="Arial"/>
+                <w:bCs/>
+                <w:sz w:val="22"/>
+                <w:szCs w:val="22"/>
+                <w:lang w:val="es-CO"/>
+              </w:rPr>
+              <w:lastRenderedPageBreak/>
+              <w:t>81151800;  72101500; 72102900 y  83101500</w:t>
             </w:r>
           </w:p>
         </w:tc>
@@ -7647,7 +7630,18 @@
                 <w:szCs w:val="22"/>
                 <w:lang w:val="es-CO"/>
               </w:rPr>
-              <w:t>80101600; 81101500; 81151800;  72101500; 72102900 y  83101500</w:t>
+              <w:t xml:space="preserve">80101600; 81101500; 81151800;  72101500; </w:t>
+            </w:r>
+            <w:r>
+              <w:rPr>
+                <w:rFonts w:ascii="Arial" w:hAnsi="Arial" w:cs="Arial"/>
+                <w:bCs/>
+                <w:sz w:val="22"/>
+                <w:szCs w:val="22"/>
+                <w:lang w:val="es-CO"/>
+              </w:rPr>
+              <w:lastRenderedPageBreak/>
+              <w:t>72102900 y  83101500</w:t>
             </w:r>
           </w:p>
         </w:tc>
@@ -8006,18 +8000,7 @@
                 <w:szCs w:val="22"/>
                 <w:lang w:val="es-CO"/>
               </w:rPr>
-              <w:t xml:space="preserve">De ser necesario, debe acreditar la capacidad del representante legal para la presentación de la oferta, la suscripción y ejecución del contrato en caso de que le sea </w:t>
-            </w:r>
-            <w:r>
-              <w:rPr>
-                <w:rFonts w:ascii="Arial" w:eastAsia="Verdana" w:hAnsi="Arial" w:cs="Arial"/>
-                <w:bCs/>
-                <w:sz w:val="22"/>
-                <w:szCs w:val="22"/>
-                <w:lang w:val="es-CO"/>
-              </w:rPr>
-              <w:lastRenderedPageBreak/>
-              <w:t>adjudicado.  Obligatorio para cada una de las personas jurídicas que los integre los consorcios y las uniones temporales.</w:t>
+              <w:t>De ser necesario, debe acreditar la capacidad del representante legal para la presentación de la oferta, la suscripción y ejecución del contrato en caso de que le sea adjudicado.  Obligatorio para cada una de las personas jurídicas que los integre los consorcios y las uniones temporales.</w:t>
             </w:r>
           </w:p>
         </w:tc>
@@ -8061,8 +8044,18 @@
                 <w:szCs w:val="22"/>
                 <w:lang w:val="es-CO"/>
               </w:rPr>
+              <w:t xml:space="preserve">Documentación </w:t>
+            </w:r>
+            <w:r>
+              <w:rPr>
+                <w:rFonts w:ascii="Arial" w:eastAsia="Verdana" w:hAnsi="Arial" w:cs="Arial"/>
+                <w:bCs/>
+                <w:sz w:val="22"/>
+                <w:szCs w:val="22"/>
+                <w:lang w:val="es-CO"/>
+              </w:rPr>
               <w:lastRenderedPageBreak/>
-              <w:t>Documentación de conformación de consorcio o de unión temporal, suscrita por cada uno de sus integrantes.</w:t>
+              <w:t>de conformación de consorcio o de unión temporal, suscrita por cada uno de sus integrantes.</w:t>
             </w:r>
           </w:p>
         </w:tc>
@@ -8201,7 +8194,18 @@
                 <w:szCs w:val="22"/>
                 <w:lang w:val="es-CO"/>
               </w:rPr>
-              <w:t>Expresando nombres y apellidos de integrantes, su identificación, porcentaje de participación de sus miembros, responsabilidades, solidaridad y nombre del representante.</w:t>
+              <w:t xml:space="preserve">Expresando </w:t>
+            </w:r>
+            <w:r>
+              <w:rPr>
+                <w:rFonts w:ascii="Arial" w:eastAsia="Verdana" w:hAnsi="Arial" w:cs="Arial"/>
+                <w:bCs/>
+                <w:sz w:val="22"/>
+                <w:szCs w:val="22"/>
+                <w:lang w:val="es-CO"/>
+              </w:rPr>
+              <w:lastRenderedPageBreak/>
+              <w:t>nombres y apellidos de integrantes, su identificación, porcentaje de participación de sus miembros, responsabilidades, solidaridad y nombre del representante.</w:t>
             </w:r>
           </w:p>
         </w:tc>
@@ -8246,6 +8250,7 @@
                 <w:szCs w:val="22"/>
                 <w:lang w:val="es-CO"/>
               </w:rPr>
+              <w:lastRenderedPageBreak/>
               <w:t>Garantía de seriedad de la propuesta</w:t>
             </w:r>
           </w:p>
@@ -8987,18 +8992,7 @@
                 <w:szCs w:val="22"/>
                 <w:lang w:val="es-CO"/>
               </w:rPr>
-              <w:t xml:space="preserve">Pago de </w:t>
-            </w:r>
-            <w:r>
-              <w:rPr>
-                <w:rFonts w:ascii="Arial" w:eastAsia="Verdana" w:hAnsi="Arial" w:cs="Arial"/>
-                <w:bCs/>
-                <w:sz w:val="22"/>
-                <w:szCs w:val="22"/>
-                <w:lang w:val="es-CO"/>
-              </w:rPr>
-              <w:lastRenderedPageBreak/>
-              <w:t>aportes de seguridad social y aportes parafiscales</w:t>
+              <w:t>Pago de aportes de seguridad social y aportes parafiscales</w:t>
             </w:r>
           </w:p>
         </w:tc>
@@ -9033,7 +9027,6 @@
                 <w:sz w:val="22"/>
                 <w:szCs w:val="22"/>
               </w:rPr>
-              <w:lastRenderedPageBreak/>
               <w:t xml:space="preserve">Si </w:t>
             </w:r>
             <w:proofErr w:type="spellStart"/>
@@ -9091,7 +9084,6 @@
                 <w:sz w:val="22"/>
                 <w:szCs w:val="22"/>
               </w:rPr>
-              <w:lastRenderedPageBreak/>
               <w:t>aplica</w:t>
             </w:r>
             <w:proofErr w:type="spellEnd"/>
@@ -9128,7 +9120,6 @@
                 <w:sz w:val="22"/>
                 <w:szCs w:val="22"/>
               </w:rPr>
-              <w:lastRenderedPageBreak/>
               <w:t xml:space="preserve">Si </w:t>
             </w:r>
             <w:proofErr w:type="spellStart"/>
@@ -9177,7 +9168,7 @@
                 <w:szCs w:val="22"/>
                 <w:lang w:val="es-CO"/>
               </w:rPr>
-              <w:t xml:space="preserve">Sí el oferente es </w:t>
+              <w:t xml:space="preserve">Sí el oferente es persona jurídica Certificación pago de aportes parafiscales y seguridad social integral: expedida por el representante legal o por el </w:t>
             </w:r>
             <w:r>
               <w:rPr>
@@ -9188,7 +9179,7 @@
                 <w:lang w:val="es-CO"/>
               </w:rPr>
               <w:lastRenderedPageBreak/>
-              <w:t>persona jurídica Certificación pago de aportes parafiscales y seguridad social integral: expedida por el representante legal o por el revisor fiscal, en caso que la sociedad tenga la obligación legal de tenerlo, conforme a lo señalado en el artículo 50 de la Ley 789 de 2002.</w:t>
+              <w:t>revisor fiscal, en caso que la sociedad tenga la obligación legal de tenerlo, conforme a lo señalado en el artículo 50 de la Ley 789 de 2002.</w:t>
             </w:r>
           </w:p>
         </w:tc>
@@ -9586,7 +9577,6 @@
                 <w:sz w:val="22"/>
                 <w:szCs w:val="22"/>
               </w:rPr>
-              <w:lastRenderedPageBreak/>
               <w:t>Tributario</w:t>
             </w:r>
             <w:proofErr w:type="spellEnd"/>
@@ -9634,7 +9624,6 @@
                 <w:sz w:val="22"/>
                 <w:szCs w:val="22"/>
               </w:rPr>
-              <w:lastRenderedPageBreak/>
               <w:t xml:space="preserve">Si </w:t>
             </w:r>
             <w:proofErr w:type="spellStart"/>
@@ -9780,7 +9769,7 @@
                 <w:szCs w:val="22"/>
                 <w:lang w:val="es-CO"/>
               </w:rPr>
-              <w:t xml:space="preserve">Aportar documento </w:t>
+              <w:t xml:space="preserve">Aportar documento exigido, la actividad económica debe estar relacionado directamente con el objeto del presente proceso y debe coincidir con lo consignado </w:t>
             </w:r>
             <w:r>
               <w:rPr>
@@ -9791,7 +9780,7 @@
                 <w:lang w:val="es-CO"/>
               </w:rPr>
               <w:lastRenderedPageBreak/>
-              <w:t>exigido, la actividad económica debe estar relacionado directamente con el objeto del presente proceso y debe coincidir con lo consignado en el RUP</w:t>
+              <w:t>en el RUP</w:t>
             </w:r>
           </w:p>
         </w:tc>
@@ -10237,18 +10226,7 @@
                 <w:szCs w:val="22"/>
                 <w:lang w:val="es-CO"/>
               </w:rPr>
-              <w:t xml:space="preserve">Certificado Antecedentes Disciplinarios con no más de </w:t>
-            </w:r>
-            <w:r>
-              <w:rPr>
-                <w:rFonts w:ascii="Arial" w:eastAsia="Verdana" w:hAnsi="Arial" w:cs="Arial"/>
-                <w:bCs/>
-                <w:sz w:val="22"/>
-                <w:szCs w:val="22"/>
-                <w:lang w:val="es-CO"/>
-              </w:rPr>
-              <w:lastRenderedPageBreak/>
-              <w:t>30 días de expedido</w:t>
+              <w:t>Certificado Antecedentes Disciplinarios con no más de 30 días de expedido</w:t>
             </w:r>
           </w:p>
         </w:tc>
@@ -10284,7 +10262,6 @@
                 <w:sz w:val="22"/>
                 <w:szCs w:val="22"/>
               </w:rPr>
-              <w:lastRenderedPageBreak/>
               <w:t xml:space="preserve">Si </w:t>
             </w:r>
             <w:proofErr w:type="spellStart"/>
@@ -10428,18 +10405,7 @@
                 <w:szCs w:val="22"/>
                 <w:lang w:val="es-CO"/>
               </w:rPr>
-              <w:t xml:space="preserve">Para consorcio o Unión Temporal, es obligatorio para cada una de las </w:t>
-            </w:r>
-            <w:r>
-              <w:rPr>
-                <w:rFonts w:ascii="Arial" w:eastAsia="Verdana" w:hAnsi="Arial" w:cs="Arial"/>
-                <w:bCs/>
-                <w:sz w:val="22"/>
-                <w:szCs w:val="22"/>
-                <w:lang w:val="es-CO"/>
-              </w:rPr>
-              <w:lastRenderedPageBreak/>
-              <w:t>personas naturales o jurídicas que lo integran.</w:t>
+              <w:t>Para consorcio o Unión Temporal, es obligatorio para cada una de las personas naturales o jurídicas que lo integran.</w:t>
             </w:r>
           </w:p>
         </w:tc>
@@ -10482,7 +10448,6 @@
                 <w:szCs w:val="22"/>
                 <w:lang w:val="es-CO"/>
               </w:rPr>
-              <w:lastRenderedPageBreak/>
               <w:t>Certificado Antecedentes Penales con no más de 30 días de expedido</w:t>
             </w:r>
           </w:p>
@@ -10669,7 +10634,18 @@
                 <w:szCs w:val="22"/>
                 <w:lang w:val="es-CO"/>
               </w:rPr>
-              <w:t>Para consorcio o Unión Temporal, es obligatorio para cada una de las personas naturales o jurídicas que lo integran.</w:t>
+              <w:t xml:space="preserve">Para consorcio o Unión Temporal, es obligatorio para cada una de las personas </w:t>
+            </w:r>
+            <w:r>
+              <w:rPr>
+                <w:rFonts w:ascii="Arial" w:eastAsia="Verdana" w:hAnsi="Arial" w:cs="Arial"/>
+                <w:bCs/>
+                <w:sz w:val="22"/>
+                <w:szCs w:val="22"/>
+                <w:lang w:val="es-CO"/>
+              </w:rPr>
+              <w:lastRenderedPageBreak/>
+              <w:t>naturales o jurídicas que lo integran.</w:t>
             </w:r>
           </w:p>
         </w:tc>
@@ -10713,6 +10689,7 @@
                 <w:szCs w:val="22"/>
                 <w:lang w:val="es-CO"/>
               </w:rPr>
+              <w:lastRenderedPageBreak/>
               <w:t>Formato de hoja de vida del Departamento Administrativo de la Función Pública – DAFP.</w:t>
             </w:r>
           </w:p>
@@ -11422,7 +11399,6 @@
                 <w:szCs w:val="22"/>
                 <w:lang w:val="es-CO"/>
               </w:rPr>
-              <w:lastRenderedPageBreak/>
               <w:t>Matricula profesional Ingeniero civil o similar de quien presenta la propuesta</w:t>
             </w:r>
           </w:p>
@@ -11630,7 +11606,7 @@
                 <w:szCs w:val="22"/>
                 <w:lang w:val="es-CO"/>
               </w:rPr>
-              <w:t xml:space="preserve">Cuando la propuesta sea presentada por persona natural que no sea Ingeniero Civil o persona jurídica cuyo representante legal no sea Ingeniero civil, ésta deberá encontrarse abonada por un profesional de dicha rama, de acuerdo a la ley con indicación del número de tarjeta profesional, diligenciando la información correspondiente en la carta de presentación y allegando copia de la tarjeta profesional y certificado de vigencia de la </w:t>
+              <w:t xml:space="preserve">Cuando la propuesta sea presentada por </w:t>
             </w:r>
             <w:r>
               <w:rPr>
@@ -11641,7 +11617,7 @@
                 <w:lang w:val="es-CO"/>
               </w:rPr>
               <w:lastRenderedPageBreak/>
-              <w:t>misma. En caso de consorcios o uniones temporales, al menos uno de sus integrantes deberá acreditar dicha experiencia.</w:t>
+              <w:t>persona natural que no sea Ingeniero Civil o persona jurídica cuyo representante legal no sea Ingeniero civil, ésta deberá encontrarse abonada por un profesional de dicha rama, de acuerdo a la ley con indicación del número de tarjeta profesional, diligenciando la información correspondiente en la carta de presentación y allegando copia de la tarjeta profesional y certificado de vigencia de la misma. En caso de consorcios o uniones temporales, al menos uno de sus integrantes deberá acreditar dicha experiencia.</w:t>
             </w:r>
           </w:p>
         </w:tc>
@@ -11801,7 +11777,7 @@
                 <w:szCs w:val="22"/>
                 <w:lang w:val="es-CO"/>
               </w:rPr>
-              <w:t xml:space="preserve">En ofertas conjuntas (consorcios o uniones temporales) conformadas por una o más personas jurídicas,  deberá acreditar que su representante legal es Ingeniero civil o similar y que su propuesta está abonada por un Ingeniero civil o similar diligenciando la información correspondiente en la carta de  presentación y allegando además copia de la tarjeta profesional y certificado de vigencia de la misma de cada uno de los integrantes de la sociedad constituida </w:t>
+              <w:t xml:space="preserve">En ofertas conjuntas (consorcios o uniones temporales) </w:t>
             </w:r>
             <w:r>
               <w:rPr>
@@ -11812,7 +11788,7 @@
                 <w:lang w:val="es-CO"/>
               </w:rPr>
               <w:lastRenderedPageBreak/>
-              <w:t>quienes deben ser igualmente ingenieros civil o similar</w:t>
+              <w:t>conformadas por una o más personas jurídicas,  deberá acreditar que su representante legal es Ingeniero civil o similar y que su propuesta está abonada por un Ingeniero civil o similar diligenciando la información correspondiente en la carta de  presentación y allegando además copia de la tarjeta profesional y certificado de vigencia de la misma de cada uno de los integrantes de la sociedad constituida quienes deben ser igualmente ingenieros civil o similar</w:t>
             </w:r>
           </w:p>
         </w:tc>
@@ -12055,7 +12031,18 @@
                 <w:szCs w:val="22"/>
                 <w:lang w:val="es-CO"/>
               </w:rPr>
-              <w:t xml:space="preserve">certificación en original, expedida con antelación no mayor a seis (6) meses, contados a partir de la fecha de cierre del presente proceso de selección. </w:t>
+              <w:t xml:space="preserve">certificación en original, expedida con antelación no mayor a seis (6) meses, contados a partir de la fecha </w:t>
+            </w:r>
+            <w:r>
+              <w:rPr>
+                <w:rFonts w:ascii="Arial" w:eastAsia="Verdana" w:hAnsi="Arial" w:cs="Arial"/>
+                <w:bCs/>
+                <w:sz w:val="22"/>
+                <w:szCs w:val="22"/>
+                <w:lang w:val="es-CO"/>
+              </w:rPr>
+              <w:lastRenderedPageBreak/>
+              <w:t xml:space="preserve">de cierre del presente proceso de selección. </w:t>
             </w:r>
           </w:p>
         </w:tc>
@@ -12168,7 +12155,7 @@
       <w:tblPr>
         <w:tblStyle w:val="TableNormal"/>
         <w:tblW w:w="9586" w:type="dxa"/>
-        <w:tblInd w:w="198" w:type="dxa"/>
+        <w:jc w:val="center"/>
         <w:tblBorders>
           <w:top w:val="single" w:sz="4" w:space="0" w:color="000000"/>
           <w:left w:val="single" w:sz="4" w:space="0" w:color="000000"/>
@@ -12190,6 +12177,7 @@
       <w:tr>
         <w:trPr>
           <w:trHeight w:hRule="exact" w:val="423"/>
+          <w:jc w:val="center"/>
         </w:trPr>
         <w:tc>
           <w:tcPr>
@@ -12345,6 +12333,7 @@
       <w:tr>
         <w:trPr>
           <w:trHeight w:hRule="exact" w:val="830"/>
+          <w:jc w:val="center"/>
         </w:trPr>
         <w:tc>
           <w:tcPr>
@@ -12792,6 +12781,7 @@
       <w:tr>
         <w:trPr>
           <w:trHeight w:hRule="exact" w:val="840"/>
+          <w:jc w:val="center"/>
         </w:trPr>
         <w:tc>
           <w:tcPr>
@@ -12903,6 +12893,7 @@
       <w:tr>
         <w:trPr>
           <w:trHeight w:hRule="exact" w:val="830"/>
+          <w:jc w:val="center"/>
         </w:trPr>
         <w:tc>
           <w:tcPr>
@@ -13068,6 +13059,7 @@
       <w:tr>
         <w:trPr>
           <w:trHeight w:hRule="exact" w:val="830"/>
+          <w:jc w:val="center"/>
         </w:trPr>
         <w:tc>
           <w:tcPr>
@@ -13168,6 +13160,7 @@
       <w:tr>
         <w:trPr>
           <w:trHeight w:hRule="exact" w:val="3194"/>
+          <w:jc w:val="center"/>
         </w:trPr>
         <w:tc>
           <w:tcPr>
@@ -13568,6 +13561,7 @@
                 <w:rFonts w:ascii="Arial" w:eastAsia="Verdana" w:hAnsi="Arial" w:cs="Arial"/>
                 <w:b/>
               </w:rPr>
+              <w:lastRenderedPageBreak/>
               <w:t xml:space="preserve">Tipo de </w:t>
             </w:r>
             <w:proofErr w:type="spellStart"/>
@@ -18411,6 +18405,7 @@
                 <w:b/>
                 <w:lang w:val="es-CO"/>
               </w:rPr>
+              <w:lastRenderedPageBreak/>
               <w:t>Tipo de documento</w:t>
             </w:r>
           </w:p>
@@ -21221,7 +21216,6 @@
           <w:szCs w:val="22"/>
           <w:lang w:val="es-ES"/>
         </w:rPr>
-        <w:lastRenderedPageBreak/>
         <w:t>2015. Si llegan a un acuerdo, dejarán constancia del mismo y firmarán el contrato. En caso negativo; o, en caso de no llegar a un acuerdo, la Entidad Estatal citará al proponente ubicado en el segundo lugar del orden de elegibilidad y revisará con él, la consistencia de la oferta con las necesidades de la Entidad Estatal a que se refiere el numeral 4 del artículo 2.2.1.2.1.3.2. del Decreto 1082 de 2015. En caso en que lleguen a un acuerdo, dejarán constancia del mismo y firmarán el contrato; en caso contrario, declara desierto el Proceso de Contratación.</w:t>
       </w:r>
     </w:p>
@@ -21385,7 +21379,17 @@
           <w:szCs w:val="22"/>
           <w:lang w:val="es-ES"/>
         </w:rPr>
-        <w:t xml:space="preserve">De acuerdo con lo estipulado en el artículo 4º de la Ley 1150 de 2007 y cumpliendo con lo expresado en el del Decreto 1082 de 2015, la entidad determinará y numerará los riesgos previsibles involucrados en la contratación del presente objeto para el cual se pueden presentar los siguientes riesgos relacionados en el Formato Matriz de Riesgos </w:t>
+        <w:t xml:space="preserve">De acuerdo con lo estipulado en el artículo 4º de la Ley 1150 de 2007 y cumpliendo con lo expresado en el del Decreto 1082 de 2015, la entidad determinará y numerará los riesgos previsibles involucrados en la contratación del presente objeto para el cual se pueden </w:t>
+      </w:r>
+      <w:r>
+        <w:rPr>
+          <w:rFonts w:ascii="Arial" w:eastAsia="Franklin Gothic Book" w:hAnsi="Arial" w:cs="Arial"/>
+          <w:sz w:val="22"/>
+          <w:szCs w:val="22"/>
+          <w:lang w:val="es-ES"/>
+        </w:rPr>
+        <w:lastRenderedPageBreak/>
+        <w:t xml:space="preserve">presentar los siguientes riesgos relacionados en el Formato Matriz de Riesgos </w:t>
       </w:r>
       <w:r>
         <w:rPr>

</xml_diff>